<commit_message>
menambahkan class posisikarakter game
</commit_message>
<xml_diff>
--- a/1302220063_MOD4_JURNAL_RAW.docx
+++ b/1302220063_MOD4_JURNAL_RAW.docx
@@ -55,14 +55,527 @@
         <w:t xml:space="preserve">Kode </w:t>
       </w:r>
       <w:proofErr w:type="spellStart"/>
+      <w:proofErr w:type="gramStart"/>
       <w:r>
         <w:t>Asprak</w:t>
       </w:r>
       <w:proofErr w:type="spellEnd"/>
       <w:r>
-        <w:t xml:space="preserve"> : RAW</w:t>
+        <w:t xml:space="preserve"> :</w:t>
+      </w:r>
+      <w:proofErr w:type="gramEnd"/>
+      <w:r>
+        <w:t xml:space="preserve"> RAW</w:t>
       </w:r>
     </w:p>
+    <w:p>
+      <w:r>
+        <w:t xml:space="preserve">1. link </w:t>
+      </w:r>
+      <w:proofErr w:type="gramStart"/>
+      <w:r>
+        <w:t>Repository :</w:t>
+      </w:r>
+      <w:proofErr w:type="gramEnd"/>
+    </w:p>
+    <w:p>
+      <w:hyperlink r:id="rId5" w:history="1">
+        <w:r>
+          <w:rPr>
+            <w:rStyle w:val="Hyperlink"/>
+          </w:rPr>
+          <w:t>https://github.com/IrhamBae/jurnal4</w:t>
+        </w:r>
+      </w:hyperlink>
+    </w:p>
+    <w:p>
+      <w:r>
+        <w:t xml:space="preserve">2. GIT commit </w:t>
+      </w:r>
+      <w:proofErr w:type="spellStart"/>
+      <w:proofErr w:type="gramStart"/>
+      <w:r>
+        <w:t>pertama</w:t>
+      </w:r>
+      <w:proofErr w:type="spellEnd"/>
+      <w:r>
+        <w:t xml:space="preserve"> :</w:t>
+      </w:r>
+      <w:proofErr w:type="gramEnd"/>
+    </w:p>
+    <w:p>
+      <w:r>
+        <w:drawing>
+          <wp:inline distT="0" distB="0" distL="0" distR="0" wp14:anchorId="2DC96559" wp14:editId="30AD933B">
+            <wp:extent cx="5731510" cy="2660015"/>
+            <wp:effectExtent l="0" t="0" r="2540" b="6985"/>
+            <wp:docPr id="1964904644" name="Picture 1" descr="A screenshot of a computer&#10;&#10;Description automatically generated"/>
+            <wp:cNvGraphicFramePr>
+              <a:graphicFrameLocks xmlns:a="http://schemas.openxmlformats.org/drawingml/2006/main" noChangeAspect="1"/>
+            </wp:cNvGraphicFramePr>
+            <a:graphic xmlns:a="http://schemas.openxmlformats.org/drawingml/2006/main">
+              <a:graphicData uri="http://schemas.openxmlformats.org/drawingml/2006/picture">
+                <pic:pic xmlns:pic="http://schemas.openxmlformats.org/drawingml/2006/picture">
+                  <pic:nvPicPr>
+                    <pic:cNvPr id="1964904644" name="Picture 1" descr="A screenshot of a computer&#10;&#10;Description automatically generated"/>
+                    <pic:cNvPicPr/>
+                  </pic:nvPicPr>
+                  <pic:blipFill>
+                    <a:blip r:embed="rId6"/>
+                    <a:stretch>
+                      <a:fillRect/>
+                    </a:stretch>
+                  </pic:blipFill>
+                  <pic:spPr>
+                    <a:xfrm>
+                      <a:off x="0" y="0"/>
+                      <a:ext cx="5731510" cy="2660015"/>
+                    </a:xfrm>
+                    <a:prstGeom prst="rect">
+                      <a:avLst/>
+                    </a:prstGeom>
+                  </pic:spPr>
+                </pic:pic>
+              </a:graphicData>
+            </a:graphic>
+          </wp:inline>
+        </w:drawing>
+      </w:r>
+    </w:p>
+    <w:p>
+      <w:r>
+        <w:t>3.</w:t>
+      </w:r>
+      <w:r>
+        <w:t xml:space="preserve"> Hasil Run </w:t>
+      </w:r>
+      <w:proofErr w:type="spellStart"/>
+      <w:r>
+        <w:t>soal</w:t>
+      </w:r>
+      <w:proofErr w:type="spellEnd"/>
+      <w:r>
+        <w:t xml:space="preserve"> </w:t>
+      </w:r>
+      <w:proofErr w:type="gramStart"/>
+      <w:r>
+        <w:t>1 :</w:t>
+      </w:r>
+      <w:proofErr w:type="gramEnd"/>
+    </w:p>
+    <w:p>
+      <w:r>
+        <w:drawing>
+          <wp:inline distT="0" distB="0" distL="0" distR="0" wp14:anchorId="29E777C5" wp14:editId="1422E73A">
+            <wp:extent cx="5731510" cy="1991995"/>
+            <wp:effectExtent l="0" t="0" r="2540" b="8255"/>
+            <wp:docPr id="210045787" name="Picture 1" descr="A computer screen with a black background&#10;&#10;Description automatically generated"/>
+            <wp:cNvGraphicFramePr>
+              <a:graphicFrameLocks xmlns:a="http://schemas.openxmlformats.org/drawingml/2006/main" noChangeAspect="1"/>
+            </wp:cNvGraphicFramePr>
+            <a:graphic xmlns:a="http://schemas.openxmlformats.org/drawingml/2006/main">
+              <a:graphicData uri="http://schemas.openxmlformats.org/drawingml/2006/picture">
+                <pic:pic xmlns:pic="http://schemas.openxmlformats.org/drawingml/2006/picture">
+                  <pic:nvPicPr>
+                    <pic:cNvPr id="210045787" name="Picture 1" descr="A computer screen with a black background&#10;&#10;Description automatically generated"/>
+                    <pic:cNvPicPr/>
+                  </pic:nvPicPr>
+                  <pic:blipFill>
+                    <a:blip r:embed="rId7"/>
+                    <a:stretch>
+                      <a:fillRect/>
+                    </a:stretch>
+                  </pic:blipFill>
+                  <pic:spPr>
+                    <a:xfrm>
+                      <a:off x="0" y="0"/>
+                      <a:ext cx="5731510" cy="1991995"/>
+                    </a:xfrm>
+                    <a:prstGeom prst="rect">
+                      <a:avLst/>
+                    </a:prstGeom>
+                  </pic:spPr>
+                </pic:pic>
+              </a:graphicData>
+            </a:graphic>
+          </wp:inline>
+        </w:drawing>
+      </w:r>
+    </w:p>
+    <w:p>
+      <w:r>
+        <w:t xml:space="preserve">4. commit </w:t>
+      </w:r>
+      <w:proofErr w:type="spellStart"/>
+      <w:proofErr w:type="gramStart"/>
+      <w:r>
+        <w:t>kedua</w:t>
+      </w:r>
+      <w:proofErr w:type="spellEnd"/>
+      <w:r>
+        <w:t xml:space="preserve"> :</w:t>
+      </w:r>
+      <w:proofErr w:type="gramEnd"/>
+    </w:p>
+    <w:p>
+      <w:r>
+        <w:drawing>
+          <wp:inline distT="0" distB="0" distL="0" distR="0" wp14:anchorId="425EB741" wp14:editId="34370C1B">
+            <wp:extent cx="5731510" cy="974090"/>
+            <wp:effectExtent l="0" t="0" r="2540" b="0"/>
+            <wp:docPr id="1144806343" name="Picture 1" descr="A screenshot of a phone&#10;&#10;Description automatically generated"/>
+            <wp:cNvGraphicFramePr>
+              <a:graphicFrameLocks xmlns:a="http://schemas.openxmlformats.org/drawingml/2006/main" noChangeAspect="1"/>
+            </wp:cNvGraphicFramePr>
+            <a:graphic xmlns:a="http://schemas.openxmlformats.org/drawingml/2006/main">
+              <a:graphicData uri="http://schemas.openxmlformats.org/drawingml/2006/picture">
+                <pic:pic xmlns:pic="http://schemas.openxmlformats.org/drawingml/2006/picture">
+                  <pic:nvPicPr>
+                    <pic:cNvPr id="1144806343" name="Picture 1" descr="A screenshot of a phone&#10;&#10;Description automatically generated"/>
+                    <pic:cNvPicPr/>
+                  </pic:nvPicPr>
+                  <pic:blipFill>
+                    <a:blip r:embed="rId8"/>
+                    <a:stretch>
+                      <a:fillRect/>
+                    </a:stretch>
+                  </pic:blipFill>
+                  <pic:spPr>
+                    <a:xfrm>
+                      <a:off x="0" y="0"/>
+                      <a:ext cx="5731510" cy="974090"/>
+                    </a:xfrm>
+                    <a:prstGeom prst="rect">
+                      <a:avLst/>
+                    </a:prstGeom>
+                  </pic:spPr>
+                </pic:pic>
+              </a:graphicData>
+            </a:graphic>
+          </wp:inline>
+        </w:drawing>
+      </w:r>
+    </w:p>
+    <w:p/>
+    <w:p>
+      <w:r>
+        <w:lastRenderedPageBreak/>
+        <w:t xml:space="preserve">5. Hasil Run Soal </w:t>
+      </w:r>
+      <w:r>
+        <w:t>1</w:t>
+      </w:r>
+      <w:r>
+        <w:t>:</w:t>
+      </w:r>
+    </w:p>
+    <w:p>
+      <w:r>
+        <w:drawing>
+          <wp:inline distT="0" distB="0" distL="0" distR="0" wp14:anchorId="28DC7992" wp14:editId="2D308F36">
+            <wp:extent cx="4143953" cy="2924583"/>
+            <wp:effectExtent l="0" t="0" r="9525" b="9525"/>
+            <wp:docPr id="1215255259" name="Picture 1" descr="A computer screen shot of a program&#10;&#10;Description automatically generated"/>
+            <wp:cNvGraphicFramePr>
+              <a:graphicFrameLocks xmlns:a="http://schemas.openxmlformats.org/drawingml/2006/main" noChangeAspect="1"/>
+            </wp:cNvGraphicFramePr>
+            <a:graphic xmlns:a="http://schemas.openxmlformats.org/drawingml/2006/main">
+              <a:graphicData uri="http://schemas.openxmlformats.org/drawingml/2006/picture">
+                <pic:pic xmlns:pic="http://schemas.openxmlformats.org/drawingml/2006/picture">
+                  <pic:nvPicPr>
+                    <pic:cNvPr id="1215255259" name="Picture 1" descr="A computer screen shot of a program&#10;&#10;Description automatically generated"/>
+                    <pic:cNvPicPr/>
+                  </pic:nvPicPr>
+                  <pic:blipFill>
+                    <a:blip r:embed="rId9"/>
+                    <a:stretch>
+                      <a:fillRect/>
+                    </a:stretch>
+                  </pic:blipFill>
+                  <pic:spPr>
+                    <a:xfrm>
+                      <a:off x="0" y="0"/>
+                      <a:ext cx="4143953" cy="2924583"/>
+                    </a:xfrm>
+                    <a:prstGeom prst="rect">
+                      <a:avLst/>
+                    </a:prstGeom>
+                  </pic:spPr>
+                </pic:pic>
+              </a:graphicData>
+            </a:graphic>
+          </wp:inline>
+        </w:drawing>
+      </w:r>
+    </w:p>
+    <w:p>
+      <w:r>
+        <w:drawing>
+          <wp:inline distT="0" distB="0" distL="0" distR="0" wp14:anchorId="60AA638A" wp14:editId="03B993F5">
+            <wp:extent cx="2905530" cy="1543265"/>
+            <wp:effectExtent l="0" t="0" r="9525" b="0"/>
+            <wp:docPr id="1457425764" name="Picture 1" descr="A screen shot of a computer screen&#10;&#10;Description automatically generated"/>
+            <wp:cNvGraphicFramePr>
+              <a:graphicFrameLocks xmlns:a="http://schemas.openxmlformats.org/drawingml/2006/main" noChangeAspect="1"/>
+            </wp:cNvGraphicFramePr>
+            <a:graphic xmlns:a="http://schemas.openxmlformats.org/drawingml/2006/main">
+              <a:graphicData uri="http://schemas.openxmlformats.org/drawingml/2006/picture">
+                <pic:pic xmlns:pic="http://schemas.openxmlformats.org/drawingml/2006/picture">
+                  <pic:nvPicPr>
+                    <pic:cNvPr id="1457425764" name="Picture 1" descr="A screen shot of a computer screen&#10;&#10;Description automatically generated"/>
+                    <pic:cNvPicPr/>
+                  </pic:nvPicPr>
+                  <pic:blipFill>
+                    <a:blip r:embed="rId10"/>
+                    <a:stretch>
+                      <a:fillRect/>
+                    </a:stretch>
+                  </pic:blipFill>
+                  <pic:spPr>
+                    <a:xfrm>
+                      <a:off x="0" y="0"/>
+                      <a:ext cx="2905530" cy="1543265"/>
+                    </a:xfrm>
+                    <a:prstGeom prst="rect">
+                      <a:avLst/>
+                    </a:prstGeom>
+                  </pic:spPr>
+                </pic:pic>
+              </a:graphicData>
+            </a:graphic>
+          </wp:inline>
+        </w:drawing>
+      </w:r>
+    </w:p>
+    <w:p>
+      <w:r>
+        <w:t xml:space="preserve">Class </w:t>
+      </w:r>
+      <w:proofErr w:type="spellStart"/>
+      <w:r>
+        <w:t>kodebuah</w:t>
+      </w:r>
+      <w:proofErr w:type="spellEnd"/>
+      <w:r>
+        <w:t xml:space="preserve"> </w:t>
+      </w:r>
+      <w:proofErr w:type="spellStart"/>
+      <w:r>
+        <w:t>akan</w:t>
+      </w:r>
+      <w:proofErr w:type="spellEnd"/>
+      <w:r>
+        <w:t xml:space="preserve"> </w:t>
+      </w:r>
+      <w:proofErr w:type="spellStart"/>
+      <w:r>
+        <w:t>menyimpan</w:t>
+      </w:r>
+      <w:proofErr w:type="spellEnd"/>
+      <w:r>
+        <w:t xml:space="preserve"> </w:t>
+      </w:r>
+      <w:proofErr w:type="spellStart"/>
+      <w:r>
+        <w:t>nama</w:t>
+      </w:r>
+      <w:proofErr w:type="spellEnd"/>
+      <w:r>
+        <w:t xml:space="preserve"> </w:t>
+      </w:r>
+      <w:proofErr w:type="spellStart"/>
+      <w:r>
+        <w:t>buah</w:t>
+      </w:r>
+      <w:proofErr w:type="spellEnd"/>
+      <w:r>
+        <w:t xml:space="preserve"> dan </w:t>
+      </w:r>
+      <w:proofErr w:type="spellStart"/>
+      <w:r>
+        <w:t>kode</w:t>
+      </w:r>
+      <w:proofErr w:type="spellEnd"/>
+      <w:r>
+        <w:t xml:space="preserve"> </w:t>
+      </w:r>
+      <w:proofErr w:type="spellStart"/>
+      <w:proofErr w:type="gramStart"/>
+      <w:r>
+        <w:t>buah</w:t>
+      </w:r>
+      <w:proofErr w:type="spellEnd"/>
+      <w:r>
+        <w:t xml:space="preserve"> ,</w:t>
+      </w:r>
+      <w:proofErr w:type="gramEnd"/>
+      <w:r>
+        <w:t xml:space="preserve"> </w:t>
+      </w:r>
+      <w:proofErr w:type="spellStart"/>
+      <w:r>
+        <w:t>serta</w:t>
+      </w:r>
+      <w:proofErr w:type="spellEnd"/>
+      <w:r>
+        <w:t xml:space="preserve"> </w:t>
+      </w:r>
+      <w:proofErr w:type="spellStart"/>
+      <w:r>
+        <w:t>getKodeBuah</w:t>
+      </w:r>
+      <w:proofErr w:type="spellEnd"/>
+      <w:r>
+        <w:t xml:space="preserve"> </w:t>
+      </w:r>
+      <w:proofErr w:type="spellStart"/>
+      <w:r>
+        <w:t>akan</w:t>
+      </w:r>
+      <w:proofErr w:type="spellEnd"/>
+      <w:r>
+        <w:t xml:space="preserve"> me return dan </w:t>
+      </w:r>
+      <w:proofErr w:type="spellStart"/>
+      <w:r>
+        <w:t>mengoutput</w:t>
+      </w:r>
+      <w:proofErr w:type="spellEnd"/>
+      <w:r>
+        <w:t xml:space="preserve"> </w:t>
+      </w:r>
+      <w:proofErr w:type="spellStart"/>
+      <w:r>
+        <w:t>sesuai</w:t>
+      </w:r>
+      <w:proofErr w:type="spellEnd"/>
+      <w:r>
+        <w:t xml:space="preserve"> </w:t>
+      </w:r>
+      <w:proofErr w:type="spellStart"/>
+      <w:r>
+        <w:t>dengan</w:t>
+      </w:r>
+      <w:proofErr w:type="spellEnd"/>
+      <w:r>
+        <w:t xml:space="preserve"> </w:t>
+      </w:r>
+      <w:proofErr w:type="spellStart"/>
+      <w:r>
+        <w:t>buah</w:t>
+      </w:r>
+      <w:proofErr w:type="spellEnd"/>
+      <w:r>
+        <w:t xml:space="preserve"> dan </w:t>
+      </w:r>
+      <w:proofErr w:type="spellStart"/>
+      <w:r>
+        <w:t>kode</w:t>
+      </w:r>
+      <w:proofErr w:type="spellEnd"/>
+      <w:r>
+        <w:t xml:space="preserve"> </w:t>
+      </w:r>
+      <w:proofErr w:type="spellStart"/>
+      <w:r>
+        <w:t>buah</w:t>
+      </w:r>
+      <w:proofErr w:type="spellEnd"/>
+      <w:r>
+        <w:t xml:space="preserve"> yang </w:t>
+      </w:r>
+      <w:proofErr w:type="spellStart"/>
+      <w:r>
+        <w:t>sesuai</w:t>
+      </w:r>
+      <w:proofErr w:type="spellEnd"/>
+      <w:r>
+        <w:t xml:space="preserve"> dan </w:t>
+      </w:r>
+      <w:proofErr w:type="spellStart"/>
+      <w:r>
+        <w:t>apbaila</w:t>
+      </w:r>
+      <w:proofErr w:type="spellEnd"/>
+      <w:r>
+        <w:t xml:space="preserve"> </w:t>
+      </w:r>
+      <w:proofErr w:type="spellStart"/>
+      <w:r>
+        <w:t>tidak</w:t>
+      </w:r>
+      <w:proofErr w:type="spellEnd"/>
+      <w:r>
+        <w:t xml:space="preserve"> </w:t>
+      </w:r>
+      <w:proofErr w:type="spellStart"/>
+      <w:r>
+        <w:t>ditemukan</w:t>
+      </w:r>
+      <w:proofErr w:type="spellEnd"/>
+      <w:r>
+        <w:t xml:space="preserve"> </w:t>
+      </w:r>
+      <w:proofErr w:type="spellStart"/>
+      <w:r>
+        <w:t>akan</w:t>
+      </w:r>
+      <w:proofErr w:type="spellEnd"/>
+    </w:p>
+    <w:p/>
+    <w:p>
+      <w:r>
+        <w:t>6.</w:t>
+      </w:r>
+      <w:proofErr w:type="gramStart"/>
+      <w:r>
+        <w:t>Hasil  2</w:t>
+      </w:r>
+      <w:proofErr w:type="gramEnd"/>
+      <w:r>
+        <w:t xml:space="preserve"> :</w:t>
+      </w:r>
+    </w:p>
+    <w:p>
+      <w:r>
+        <w:drawing>
+          <wp:inline distT="0" distB="0" distL="0" distR="0" wp14:anchorId="296068BC" wp14:editId="26B52581">
+            <wp:extent cx="3925009" cy="2619375"/>
+            <wp:effectExtent l="0" t="0" r="0" b="0"/>
+            <wp:docPr id="1076164296" name="Picture 1" descr="A computer screen shot of a program&#10;&#10;Description automatically generated"/>
+            <wp:cNvGraphicFramePr>
+              <a:graphicFrameLocks xmlns:a="http://schemas.openxmlformats.org/drawingml/2006/main" noChangeAspect="1"/>
+            </wp:cNvGraphicFramePr>
+            <a:graphic xmlns:a="http://schemas.openxmlformats.org/drawingml/2006/main">
+              <a:graphicData uri="http://schemas.openxmlformats.org/drawingml/2006/picture">
+                <pic:pic xmlns:pic="http://schemas.openxmlformats.org/drawingml/2006/picture">
+                  <pic:nvPicPr>
+                    <pic:cNvPr id="1076164296" name="Picture 1" descr="A computer screen shot of a program&#10;&#10;Description automatically generated"/>
+                    <pic:cNvPicPr/>
+                  </pic:nvPicPr>
+                  <pic:blipFill>
+                    <a:blip r:embed="rId11"/>
+                    <a:stretch>
+                      <a:fillRect/>
+                    </a:stretch>
+                  </pic:blipFill>
+                  <pic:spPr>
+                    <a:xfrm>
+                      <a:off x="0" y="0"/>
+                      <a:ext cx="3934593" cy="2625771"/>
+                    </a:xfrm>
+                    <a:prstGeom prst="rect">
+                      <a:avLst/>
+                    </a:prstGeom>
+                  </pic:spPr>
+                </pic:pic>
+              </a:graphicData>
+            </a:graphic>
+          </wp:inline>
+        </w:drawing>
+      </w:r>
+    </w:p>
+    <w:p/>
     <w:sectPr>
       <w:pgSz w:w="11906" w:h="16838"/>
       <w:pgMar w:top="1440" w:right="1440" w:bottom="1440" w:left="1440" w:header="708" w:footer="708" w:gutter="0"/>
@@ -71,6 +584,103 @@
     </w:sectPr>
   </w:body>
 </w:document>
+</file>
+
+<file path=word/numbering.xml><?xml version="1.0" encoding="utf-8"?>
+<w:numbering xmlns:wpc="http://schemas.microsoft.com/office/word/2010/wordprocessingCanvas" xmlns:cx="http://schemas.microsoft.com/office/drawing/2014/chartex" xmlns:cx1="http://schemas.microsoft.com/office/drawing/2015/9/8/chartex" xmlns:cx2="http://schemas.microsoft.com/office/drawing/2015/10/21/chartex" xmlns:cx3="http://schemas.microsoft.com/office/drawing/2016/5/9/chartex" xmlns:cx4="http://schemas.microsoft.com/office/drawing/2016/5/10/chartex" xmlns:cx5="http://schemas.microsoft.com/office/drawing/2016/5/11/chartex" xmlns:cx6="http://schemas.microsoft.com/office/drawing/2016/5/12/chartex" xmlns:cx7="http://schemas.microsoft.com/office/drawing/2016/5/13/chartex" xmlns:cx8="http://schemas.microsoft.com/office/drawing/2016/5/14/chartex" xmlns:mc="http://schemas.openxmlformats.org/markup-compatibility/2006" xmlns:aink="http://schemas.microsoft.com/office/drawing/2016/ink" xmlns:am3d="http://schemas.microsoft.com/office/drawing/2017/model3d" xmlns:o="urn:schemas-microsoft-com:office:office" xmlns:oel="http://schemas.microsoft.com/office/2019/extlst" xmlns:r="http://schemas.openxmlformats.org/officeDocument/2006/relationships" xmlns:m="http://schemas.openxmlformats.org/officeDocument/2006/math" xmlns:v="urn:schemas-microsoft-com:vml" xmlns:wp14="http://schemas.microsoft.com/office/word/2010/wordprocessingDrawing" xmlns:wp="http://schemas.openxmlformats.org/drawingml/2006/wordprocessingDrawing" xmlns:w10="urn:schemas-microsoft-com:office:word" xmlns:w="http://schemas.openxmlformats.org/wordprocessingml/2006/main" xmlns:w14="http://schemas.microsoft.com/office/word/2010/wordml" xmlns:w15="http://schemas.microsoft.com/office/word/2012/wordml" xmlns:w16cex="http://schemas.microsoft.com/office/word/2018/wordml/cex" xmlns:w16cid="http://schemas.microsoft.com/office/word/2016/wordml/cid" xmlns:w16="http://schemas.microsoft.com/office/word/2018/wordml" xmlns:w16sdtdh="http://schemas.microsoft.com/office/word/2020/wordml/sdtdatahash" xmlns:w16se="http://schemas.microsoft.com/office/word/2015/wordml/symex" xmlns:wpg="http://schemas.microsoft.com/office/word/2010/wordprocessingGroup" xmlns:wpi="http://schemas.microsoft.com/office/word/2010/wordprocessingInk" xmlns:wne="http://schemas.microsoft.com/office/word/2006/wordml" xmlns:wps="http://schemas.microsoft.com/office/word/2010/wordprocessingShape" mc:Ignorable="w14 w15 w16se w16cid w16 w16cex w16sdtdh wp14">
+  <w:abstractNum w:abstractNumId="0" w15:restartNumberingAfterBreak="0">
+    <w:nsid w:val="25364A97"/>
+    <w:multiLevelType w:val="hybridMultilevel"/>
+    <w:tmpl w:val="A01E0E64"/>
+    <w:lvl w:ilvl="0" w:tplc="3809000F">
+      <w:start w:val="1"/>
+      <w:numFmt w:val="decimal"/>
+      <w:lvlText w:val="%1."/>
+      <w:lvlJc w:val="left"/>
+      <w:pPr>
+        <w:ind w:left="720" w:hanging="360"/>
+      </w:pPr>
+      <w:rPr>
+        <w:rFonts w:hint="default"/>
+      </w:rPr>
+    </w:lvl>
+    <w:lvl w:ilvl="1" w:tplc="38090019" w:tentative="1">
+      <w:start w:val="1"/>
+      <w:numFmt w:val="lowerLetter"/>
+      <w:lvlText w:val="%2."/>
+      <w:lvlJc w:val="left"/>
+      <w:pPr>
+        <w:ind w:left="1440" w:hanging="360"/>
+      </w:pPr>
+    </w:lvl>
+    <w:lvl w:ilvl="2" w:tplc="3809001B" w:tentative="1">
+      <w:start w:val="1"/>
+      <w:numFmt w:val="lowerRoman"/>
+      <w:lvlText w:val="%3."/>
+      <w:lvlJc w:val="right"/>
+      <w:pPr>
+        <w:ind w:left="2160" w:hanging="180"/>
+      </w:pPr>
+    </w:lvl>
+    <w:lvl w:ilvl="3" w:tplc="3809000F" w:tentative="1">
+      <w:start w:val="1"/>
+      <w:numFmt w:val="decimal"/>
+      <w:lvlText w:val="%4."/>
+      <w:lvlJc w:val="left"/>
+      <w:pPr>
+        <w:ind w:left="2880" w:hanging="360"/>
+      </w:pPr>
+    </w:lvl>
+    <w:lvl w:ilvl="4" w:tplc="38090019" w:tentative="1">
+      <w:start w:val="1"/>
+      <w:numFmt w:val="lowerLetter"/>
+      <w:lvlText w:val="%5."/>
+      <w:lvlJc w:val="left"/>
+      <w:pPr>
+        <w:ind w:left="3600" w:hanging="360"/>
+      </w:pPr>
+    </w:lvl>
+    <w:lvl w:ilvl="5" w:tplc="3809001B" w:tentative="1">
+      <w:start w:val="1"/>
+      <w:numFmt w:val="lowerRoman"/>
+      <w:lvlText w:val="%6."/>
+      <w:lvlJc w:val="right"/>
+      <w:pPr>
+        <w:ind w:left="4320" w:hanging="180"/>
+      </w:pPr>
+    </w:lvl>
+    <w:lvl w:ilvl="6" w:tplc="3809000F" w:tentative="1">
+      <w:start w:val="1"/>
+      <w:numFmt w:val="decimal"/>
+      <w:lvlText w:val="%7."/>
+      <w:lvlJc w:val="left"/>
+      <w:pPr>
+        <w:ind w:left="5040" w:hanging="360"/>
+      </w:pPr>
+    </w:lvl>
+    <w:lvl w:ilvl="7" w:tplc="38090019" w:tentative="1">
+      <w:start w:val="1"/>
+      <w:numFmt w:val="lowerLetter"/>
+      <w:lvlText w:val="%8."/>
+      <w:lvlJc w:val="left"/>
+      <w:pPr>
+        <w:ind w:left="5760" w:hanging="360"/>
+      </w:pPr>
+    </w:lvl>
+    <w:lvl w:ilvl="8" w:tplc="3809001B" w:tentative="1">
+      <w:start w:val="1"/>
+      <w:numFmt w:val="lowerRoman"/>
+      <w:lvlText w:val="%9."/>
+      <w:lvlJc w:val="right"/>
+      <w:pPr>
+        <w:ind w:left="6480" w:hanging="180"/>
+      </w:pPr>
+    </w:lvl>
+  </w:abstractNum>
+  <w:num w:numId="1" w16cid:durableId="1741096444">
+    <w:abstractNumId w:val="0"/>
+  </w:num>
+</w:numbering>
 </file>
 
 <file path=word/styles.xml><?xml version="1.0" encoding="utf-8"?>
@@ -990,6 +1600,29 @@
       <w:spacing w:val="5"/>
     </w:rPr>
   </w:style>
+  <w:style w:type="character" w:styleId="Hyperlink">
+    <w:name w:val="Hyperlink"/>
+    <w:basedOn w:val="DefaultParagraphFont"/>
+    <w:uiPriority w:val="99"/>
+    <w:unhideWhenUsed/>
+    <w:rsid w:val="00470411"/>
+    <w:rPr>
+      <w:color w:val="467886" w:themeColor="hyperlink"/>
+      <w:u w:val="single"/>
+    </w:rPr>
+  </w:style>
+  <w:style w:type="character" w:styleId="UnresolvedMention">
+    <w:name w:val="Unresolved Mention"/>
+    <w:basedOn w:val="DefaultParagraphFont"/>
+    <w:uiPriority w:val="99"/>
+    <w:semiHidden/>
+    <w:unhideWhenUsed/>
+    <w:rsid w:val="00470411"/>
+    <w:rPr>
+      <w:color w:val="605E5C"/>
+      <w:shd w:val="clear" w:color="auto" w:fill="E1DFDD"/>
+    </w:rPr>
+  </w:style>
 </w:styles>
 </file>
 

</xml_diff>